<commit_message>
add function to dowload invoice as docx
</commit_message>
<xml_diff>
--- a/functions/assets/invoice.docx
+++ b/functions/assets/invoice.docx
@@ -2,84 +2,890 @@
 <file path=word/document.xml><?xml version="1.0" encoding="utf-8"?>
 <w:document xmlns:wpc="http://schemas.microsoft.com/office/word/2010/wordprocessingCanvas" xmlns:cx="http://schemas.microsoft.com/office/drawing/2014/chartex" xmlns:cx1="http://schemas.microsoft.com/office/drawing/2015/9/8/chartex" xmlns:cx2="http://schemas.microsoft.com/office/drawing/2015/10/21/chartex" xmlns:cx3="http://schemas.microsoft.com/office/drawing/2016/5/9/chartex" xmlns:cx4="http://schemas.microsoft.com/office/drawing/2016/5/10/chartex" xmlns:cx5="http://schemas.microsoft.com/office/drawing/2016/5/11/chartex" xmlns:cx6="http://schemas.microsoft.com/office/drawing/2016/5/12/chartex" xmlns:cx7="http://schemas.microsoft.com/office/drawing/2016/5/13/chartex" xmlns:cx8="http://schemas.microsoft.com/office/drawing/2016/5/14/chartex" xmlns:mc="http://schemas.openxmlformats.org/markup-compatibility/2006" xmlns:aink="http://schemas.microsoft.com/office/drawing/2016/ink" xmlns:am3d="http://schemas.microsoft.com/office/drawing/2017/model3d" xmlns:o="urn:schemas-microsoft-com:office:office" xmlns:oel="http://schemas.microsoft.com/office/2019/extlst" xmlns:r="http://schemas.openxmlformats.org/officeDocument/2006/relationships" xmlns:m="http://schemas.openxmlformats.org/officeDocument/2006/math" xmlns:v="urn:schemas-microsoft-com:vml" xmlns:wp14="http://schemas.microsoft.com/office/word/2010/wordprocessingDrawing" xmlns:wp="http://schemas.openxmlformats.org/drawingml/2006/wordprocessingDrawing" xmlns:w10="urn:schemas-microsoft-com:office:word" xmlns:w="http://schemas.openxmlformats.org/wordprocessingml/2006/main" xmlns:w14="http://schemas.microsoft.com/office/word/2010/wordml" xmlns:w15="http://schemas.microsoft.com/office/word/2012/wordml" xmlns:w16cex="http://schemas.microsoft.com/office/word/2018/wordml/cex" xmlns:w16cid="http://schemas.microsoft.com/office/word/2016/wordml/cid" xmlns:w16="http://schemas.microsoft.com/office/word/2018/wordml" xmlns:w16sdtdh="http://schemas.microsoft.com/office/word/2020/wordml/sdtdatahash" xmlns:w16se="http://schemas.microsoft.com/office/word/2015/wordml/symex" xmlns:wpg="http://schemas.microsoft.com/office/word/2010/wordprocessingGroup" xmlns:wpi="http://schemas.microsoft.com/office/word/2010/wordprocessingInk" xmlns:wne="http://schemas.microsoft.com/office/word/2006/wordml" xmlns:wps="http://schemas.microsoft.com/office/word/2010/wordprocessingShape" mc:Ignorable="w14 w15 w16se w16cid w16 w16cex w16sdtdh wp14">
   <w:body>
+    <w:tbl>
+      <w:tblPr>
+        <w:tblStyle w:val="Tabelacomgrade"/>
+        <w:tblW w:w="0" w:type="auto"/>
+        <w:tblBorders>
+          <w:insideH w:val="none" w:sz="0" w:space="0" w:color="auto"/>
+          <w:insideV w:val="none" w:sz="0" w:space="0" w:color="auto"/>
+        </w:tblBorders>
+        <w:tblLook w:val="04A0" w:firstRow="1" w:lastRow="0" w:firstColumn="1" w:lastColumn="0" w:noHBand="0" w:noVBand="1"/>
+      </w:tblPr>
+      <w:tblGrid>
+        <w:gridCol w:w="1446"/>
+        <w:gridCol w:w="5070"/>
+        <w:gridCol w:w="3940"/>
+      </w:tblGrid>
+      <w:tr>
+        <w:trPr>
+          <w:trHeight w:val="269"/>
+        </w:trPr>
+        <w:tc>
+          <w:tcPr>
+            <w:tcW w:w="1446" w:type="dxa"/>
+            <w:vMerge w:val="restart"/>
+          </w:tcPr>
+          <w:p>
+            <w:pPr>
+              <w:jc w:val="center"/>
+            </w:pPr>
+            <w:r>
+              <w:rPr>
+                <w:noProof/>
+              </w:rPr>
+              <w:drawing>
+                <wp:inline distT="0" distB="0" distL="0" distR="0" wp14:anchorId="6B49C727" wp14:editId="13375150">
+                  <wp:extent cx="628650" cy="628650"/>
+                  <wp:effectExtent l="0" t="0" r="0" b="0"/>
+                  <wp:docPr id="1" name="Imagem 1"/>
+                  <wp:cNvGraphicFramePr>
+                    <a:graphicFrameLocks xmlns:a="http://schemas.openxmlformats.org/drawingml/2006/main" noChangeAspect="1"/>
+                  </wp:cNvGraphicFramePr>
+                  <a:graphic xmlns:a="http://schemas.openxmlformats.org/drawingml/2006/main">
+                    <a:graphicData uri="http://schemas.openxmlformats.org/drawingml/2006/picture">
+                      <pic:pic xmlns:pic="http://schemas.openxmlformats.org/drawingml/2006/picture">
+                        <pic:nvPicPr>
+                          <pic:cNvPr id="1" name="Imagem 1"/>
+                          <pic:cNvPicPr/>
+                        </pic:nvPicPr>
+                        <pic:blipFill>
+                          <a:blip r:embed="rId4" cstate="print">
+                            <a:extLst>
+                              <a:ext uri="{28A0092B-C50C-407E-A947-70E740481C1C}">
+                                <a14:useLocalDpi xmlns:a14="http://schemas.microsoft.com/office/drawing/2010/main" val="0"/>
+                              </a:ext>
+                            </a:extLst>
+                          </a:blip>
+                          <a:stretch>
+                            <a:fillRect/>
+                          </a:stretch>
+                        </pic:blipFill>
+                        <pic:spPr>
+                          <a:xfrm>
+                            <a:off x="0" y="0"/>
+                            <a:ext cx="628650" cy="628650"/>
+                          </a:xfrm>
+                          <a:prstGeom prst="rect">
+                            <a:avLst/>
+                          </a:prstGeom>
+                        </pic:spPr>
+                      </pic:pic>
+                    </a:graphicData>
+                  </a:graphic>
+                </wp:inline>
+              </w:drawing>
+            </w:r>
+          </w:p>
+        </w:tc>
+        <w:tc>
+          <w:tcPr>
+            <w:tcW w:w="5070" w:type="dxa"/>
+          </w:tcPr>
+          <w:p>
+            <w:pPr>
+              <w:rPr>
+                <w:b/>
+                <w:bCs/>
+              </w:rPr>
+            </w:pPr>
+            <w:r>
+              <w:rPr>
+                <w:b/>
+                <w:bCs/>
+              </w:rPr>
+              <w:t>{</w:t>
+            </w:r>
+            <w:proofErr w:type="gramStart"/>
+            <w:r>
+              <w:rPr>
+                <w:b/>
+                <w:bCs/>
+              </w:rPr>
+              <w:t>d.user.name</w:t>
+            </w:r>
+            <w:proofErr w:type="gramEnd"/>
+            <w:r>
+              <w:rPr>
+                <w:b/>
+                <w:bCs/>
+              </w:rPr>
+              <w:t>}</w:t>
+            </w:r>
+          </w:p>
+        </w:tc>
+        <w:tc>
+          <w:tcPr>
+            <w:tcW w:w="3940" w:type="dxa"/>
+          </w:tcPr>
+          <w:p>
+            <w:pPr>
+              <w:jc w:val="right"/>
+            </w:pPr>
+            <w:r>
+              <w:t>{</w:t>
+            </w:r>
+            <w:proofErr w:type="spellStart"/>
+            <w:r>
+              <w:t>d.</w:t>
+            </w:r>
+            <w:proofErr w:type="gramStart"/>
+            <w:r>
+              <w:t>user.nationalRegistration</w:t>
+            </w:r>
+            <w:proofErr w:type="spellEnd"/>
+            <w:proofErr w:type="gramEnd"/>
+            <w:r>
+              <w:t>}</w:t>
+            </w:r>
+          </w:p>
+        </w:tc>
+      </w:tr>
+      <w:tr>
+        <w:trPr>
+          <w:trHeight w:val="269"/>
+        </w:trPr>
+        <w:tc>
+          <w:tcPr>
+            <w:tcW w:w="1446" w:type="dxa"/>
+            <w:vMerge/>
+          </w:tcPr>
+          <w:p/>
+        </w:tc>
+        <w:tc>
+          <w:tcPr>
+            <w:tcW w:w="5070" w:type="dxa"/>
+          </w:tcPr>
+          <w:p>
+            <w:r>
+              <w:t>{d.</w:t>
+            </w:r>
+            <w:proofErr w:type="gramStart"/>
+            <w:r>
+              <w:t>user.addressLine</w:t>
+            </w:r>
+            <w:proofErr w:type="gramEnd"/>
+            <w:r>
+              <w:t>1}</w:t>
+            </w:r>
+          </w:p>
+        </w:tc>
+        <w:tc>
+          <w:tcPr>
+            <w:tcW w:w="3940" w:type="dxa"/>
+            <w:vMerge w:val="restart"/>
+          </w:tcPr>
+          <w:p>
+            <w:pPr>
+              <w:jc w:val="right"/>
+            </w:pPr>
+          </w:p>
+          <w:p>
+            <w:pPr>
+              <w:jc w:val="right"/>
+            </w:pPr>
+            <w:r>
+              <w:t>{</w:t>
+            </w:r>
+            <w:proofErr w:type="spellStart"/>
+            <w:r>
+              <w:t>d.</w:t>
+            </w:r>
+            <w:proofErr w:type="gramStart"/>
+            <w:r>
+              <w:t>user.email</w:t>
+            </w:r>
+            <w:proofErr w:type="spellEnd"/>
+            <w:proofErr w:type="gramEnd"/>
+            <w:r>
+              <w:t>}</w:t>
+            </w:r>
+          </w:p>
+        </w:tc>
+      </w:tr>
+      <w:tr>
+        <w:trPr>
+          <w:trHeight w:val="269"/>
+        </w:trPr>
+        <w:tc>
+          <w:tcPr>
+            <w:tcW w:w="1446" w:type="dxa"/>
+            <w:vMerge/>
+          </w:tcPr>
+          <w:p/>
+        </w:tc>
+        <w:tc>
+          <w:tcPr>
+            <w:tcW w:w="5070" w:type="dxa"/>
+          </w:tcPr>
+          <w:p>
+            <w:r>
+              <w:t>{d.</w:t>
+            </w:r>
+            <w:proofErr w:type="gramStart"/>
+            <w:r>
+              <w:t>user.addressLine</w:t>
+            </w:r>
+            <w:proofErr w:type="gramEnd"/>
+            <w:r>
+              <w:t>2}</w:t>
+            </w:r>
+          </w:p>
+        </w:tc>
+        <w:tc>
+          <w:tcPr>
+            <w:tcW w:w="3940" w:type="dxa"/>
+            <w:vMerge/>
+          </w:tcPr>
+          <w:p>
+            <w:pPr>
+              <w:jc w:val="right"/>
+            </w:pPr>
+          </w:p>
+        </w:tc>
+      </w:tr>
+      <w:tr>
+        <w:trPr>
+          <w:trHeight w:val="269"/>
+        </w:trPr>
+        <w:tc>
+          <w:tcPr>
+            <w:tcW w:w="1446" w:type="dxa"/>
+            <w:vMerge/>
+          </w:tcPr>
+          <w:p/>
+        </w:tc>
+        <w:tc>
+          <w:tcPr>
+            <w:tcW w:w="5070" w:type="dxa"/>
+          </w:tcPr>
+          <w:p>
+            <w:r>
+              <w:t>{</w:t>
+            </w:r>
+            <w:proofErr w:type="spellStart"/>
+            <w:r>
+              <w:t>d.</w:t>
+            </w:r>
+            <w:proofErr w:type="gramStart"/>
+            <w:r>
+              <w:t>user.city</w:t>
+            </w:r>
+            <w:proofErr w:type="spellEnd"/>
+            <w:proofErr w:type="gramEnd"/>
+            <w:r>
+              <w:t>} - {</w:t>
+            </w:r>
+            <w:proofErr w:type="spellStart"/>
+            <w:r>
+              <w:t>d.user.state</w:t>
+            </w:r>
+            <w:proofErr w:type="spellEnd"/>
+            <w:r>
+              <w:t>}</w:t>
+            </w:r>
+          </w:p>
+        </w:tc>
+        <w:tc>
+          <w:tcPr>
+            <w:tcW w:w="3940" w:type="dxa"/>
+          </w:tcPr>
+          <w:p>
+            <w:pPr>
+              <w:jc w:val="right"/>
+            </w:pPr>
+            <w:r>
+              <w:t>{</w:t>
+            </w:r>
+            <w:proofErr w:type="spellStart"/>
+            <w:r>
+              <w:t>d.</w:t>
+            </w:r>
+            <w:proofErr w:type="gramStart"/>
+            <w:r>
+              <w:t>user.phone</w:t>
+            </w:r>
+            <w:proofErr w:type="spellEnd"/>
+            <w:proofErr w:type="gramEnd"/>
+            <w:r>
+              <w:t>}</w:t>
+            </w:r>
+          </w:p>
+        </w:tc>
+      </w:tr>
+    </w:tbl>
     <w:p>
       <w:pPr>
-        <w:rPr>
-          <w:u w:val="single"/>
-        </w:rPr>
+        <w:spacing w:after="0"/>
       </w:pPr>
-      <w:proofErr w:type="spellStart"/>
-      <w:r>
-        <w:t>User</w:t>
-      </w:r>
-      <w:proofErr w:type="spellEnd"/>
-      <w:r>
-        <w:t xml:space="preserve"> ID: {d.user</w:t>
-      </w:r>
-      <w:r>
-        <w:t>.id</w:t>
-      </w:r>
-      <w:r>
-        <w:t>}</w:t>
-      </w:r>
-      <w:r>
-        <w:t xml:space="preserve"> - {</w:t>
-      </w:r>
-      <w:proofErr w:type="spellStart"/>
-      <w:r>
-        <w:t>d.user.email</w:t>
-      </w:r>
-      <w:proofErr w:type="spellEnd"/>
-      <w:r>
-        <w:t>}</w:t>
-      </w:r>
-      <w:r>
-        <w:br/>
-      </w:r>
-      <w:r>
-        <w:br/>
-      </w:r>
-      <w:proofErr w:type="spellStart"/>
-      <w:r>
-        <w:t>Invoice</w:t>
-      </w:r>
-      <w:proofErr w:type="spellEnd"/>
-      <w:r>
-        <w:t xml:space="preserve"> ID: {d.invoice</w:t>
-      </w:r>
-      <w:r>
-        <w:t>.</w:t>
-      </w:r>
-      <w:r>
-        <w:rPr>
-          <w:u w:val="single"/>
-        </w:rPr>
-        <w:t>i</w:t>
-      </w:r>
-      <w:r>
-        <w:rPr>
-          <w:u w:val="single"/>
-        </w:rPr>
-        <w:t>d</w:t>
-      </w:r>
-      <w:r>
-        <w:t>}</w:t>
-      </w:r>
-      <w:r>
-        <w:t xml:space="preserve"> - { </w:t>
-      </w:r>
-      <w:proofErr w:type="spellStart"/>
-      <w:r>
-        <w:t>d.invoice.date</w:t>
-      </w:r>
-      <w:proofErr w:type="spellEnd"/>
-      <w:r>
-        <w:t>}</w:t>
-      </w:r>
     </w:p>
+    <w:tbl>
+      <w:tblPr>
+        <w:tblStyle w:val="Tabelacomgrade"/>
+        <w:tblW w:w="0" w:type="auto"/>
+        <w:tblBorders>
+          <w:insideH w:val="none" w:sz="0" w:space="0" w:color="auto"/>
+          <w:insideV w:val="none" w:sz="0" w:space="0" w:color="auto"/>
+        </w:tblBorders>
+        <w:tblLook w:val="04A0" w:firstRow="1" w:lastRow="0" w:firstColumn="1" w:lastColumn="0" w:noHBand="0" w:noVBand="1"/>
+      </w:tblPr>
+      <w:tblGrid>
+        <w:gridCol w:w="5228"/>
+        <w:gridCol w:w="5228"/>
+      </w:tblGrid>
+      <w:tr>
+        <w:tc>
+          <w:tcPr>
+            <w:tcW w:w="5228" w:type="dxa"/>
+          </w:tcPr>
+          <w:p>
+            <w:r>
+              <w:t>Orçamento: {</w:t>
+            </w:r>
+            <w:proofErr w:type="gramStart"/>
+            <w:r>
+              <w:t>d.invoice.id</w:t>
+            </w:r>
+            <w:proofErr w:type="gramEnd"/>
+            <w:r>
+              <w:t>}</w:t>
+            </w:r>
+          </w:p>
+        </w:tc>
+        <w:tc>
+          <w:tcPr>
+            <w:tcW w:w="5228" w:type="dxa"/>
+          </w:tcPr>
+          <w:p/>
+        </w:tc>
+      </w:tr>
+      <w:tr>
+        <w:tc>
+          <w:tcPr>
+            <w:tcW w:w="5228" w:type="dxa"/>
+          </w:tcPr>
+          <w:p>
+            <w:r>
+              <w:t>Data: {</w:t>
+            </w:r>
+            <w:proofErr w:type="spellStart"/>
+            <w:proofErr w:type="gramStart"/>
+            <w:r>
+              <w:t>d.invoice</w:t>
+            </w:r>
+            <w:proofErr w:type="gramEnd"/>
+            <w:r>
+              <w:t>.date</w:t>
+            </w:r>
+            <w:proofErr w:type="spellEnd"/>
+            <w:r>
+              <w:t>}</w:t>
+            </w:r>
+          </w:p>
+        </w:tc>
+        <w:tc>
+          <w:tcPr>
+            <w:tcW w:w="5228" w:type="dxa"/>
+          </w:tcPr>
+          <w:p>
+            <w:r>
+              <w:t>Validade: {</w:t>
+            </w:r>
+            <w:proofErr w:type="spellStart"/>
+            <w:proofErr w:type="gramStart"/>
+            <w:r>
+              <w:t>d.invoice</w:t>
+            </w:r>
+            <w:proofErr w:type="gramEnd"/>
+            <w:r>
+              <w:t>.dueDate</w:t>
+            </w:r>
+            <w:proofErr w:type="spellEnd"/>
+            <w:r>
+              <w:t>}</w:t>
+            </w:r>
+          </w:p>
+        </w:tc>
+      </w:tr>
+      <w:tr>
+        <w:tc>
+          <w:tcPr>
+            <w:tcW w:w="5228" w:type="dxa"/>
+          </w:tcPr>
+          <w:p>
+            <w:r>
+              <w:t>Cliente: {</w:t>
+            </w:r>
+            <w:proofErr w:type="gramStart"/>
+            <w:r>
+              <w:t>d.invoice.customer.name</w:t>
+            </w:r>
+            <w:proofErr w:type="gramEnd"/>
+            <w:r>
+              <w:t>}</w:t>
+            </w:r>
+          </w:p>
+        </w:tc>
+        <w:tc>
+          <w:tcPr>
+            <w:tcW w:w="5228" w:type="dxa"/>
+          </w:tcPr>
+          <w:p>
+            <w:r>
+              <w:t>{</w:t>
+            </w:r>
+            <w:proofErr w:type="spellStart"/>
+            <w:proofErr w:type="gramStart"/>
+            <w:r>
+              <w:t>d.invoice</w:t>
+            </w:r>
+            <w:proofErr w:type="gramEnd"/>
+            <w:r>
+              <w:t>.customer.nationalRegistration</w:t>
+            </w:r>
+            <w:proofErr w:type="spellEnd"/>
+            <w:r>
+              <w:t xml:space="preserve"> }</w:t>
+            </w:r>
+          </w:p>
+        </w:tc>
+      </w:tr>
+    </w:tbl>
+    <w:p>
+      <w:pPr>
+        <w:spacing w:after="0"/>
+      </w:pPr>
+    </w:p>
+    <w:tbl>
+      <w:tblPr>
+        <w:tblStyle w:val="Tabelacomgrade"/>
+        <w:tblW w:w="5000" w:type="pct"/>
+        <w:tblLook w:val="04A0" w:firstRow="1" w:lastRow="0" w:firstColumn="1" w:lastColumn="0" w:noHBand="0" w:noVBand="1"/>
+      </w:tblPr>
+      <w:tblGrid>
+        <w:gridCol w:w="1906"/>
+        <w:gridCol w:w="2298"/>
+        <w:gridCol w:w="2106"/>
+        <w:gridCol w:w="1901"/>
+        <w:gridCol w:w="2245"/>
+      </w:tblGrid>
+      <w:tr>
+        <w:tc>
+          <w:tcPr>
+            <w:tcW w:w="0" w:type="auto"/>
+          </w:tcPr>
+          <w:p>
+            <w:pPr>
+              <w:rPr>
+                <w:b/>
+                <w:bCs/>
+              </w:rPr>
+            </w:pPr>
+            <w:r>
+              <w:rPr>
+                <w:b/>
+                <w:bCs/>
+              </w:rPr>
+              <w:t>#</w:t>
+            </w:r>
+          </w:p>
+        </w:tc>
+        <w:tc>
+          <w:tcPr>
+            <w:tcW w:w="0" w:type="auto"/>
+          </w:tcPr>
+          <w:p>
+            <w:pPr>
+              <w:rPr>
+                <w:b/>
+                <w:bCs/>
+              </w:rPr>
+            </w:pPr>
+            <w:r>
+              <w:rPr>
+                <w:b/>
+                <w:bCs/>
+              </w:rPr>
+              <w:t>Descrição</w:t>
+            </w:r>
+          </w:p>
+        </w:tc>
+        <w:tc>
+          <w:tcPr>
+            <w:tcW w:w="0" w:type="auto"/>
+          </w:tcPr>
+          <w:p>
+            <w:pPr>
+              <w:rPr>
+                <w:b/>
+                <w:bCs/>
+              </w:rPr>
+            </w:pPr>
+            <w:r>
+              <w:rPr>
+                <w:b/>
+                <w:bCs/>
+              </w:rPr>
+              <w:t>Quantidade</w:t>
+            </w:r>
+          </w:p>
+        </w:tc>
+        <w:tc>
+          <w:tcPr>
+            <w:tcW w:w="0" w:type="auto"/>
+          </w:tcPr>
+          <w:p>
+            <w:pPr>
+              <w:rPr>
+                <w:b/>
+                <w:bCs/>
+              </w:rPr>
+            </w:pPr>
+            <w:r>
+              <w:rPr>
+                <w:b/>
+                <w:bCs/>
+              </w:rPr>
+              <w:t>Valor</w:t>
+            </w:r>
+          </w:p>
+        </w:tc>
+        <w:tc>
+          <w:tcPr>
+            <w:tcW w:w="0" w:type="auto"/>
+          </w:tcPr>
+          <w:p>
+            <w:pPr>
+              <w:rPr>
+                <w:b/>
+                <w:bCs/>
+              </w:rPr>
+            </w:pPr>
+            <w:r>
+              <w:rPr>
+                <w:b/>
+                <w:bCs/>
+              </w:rPr>
+              <w:t>Valor Total</w:t>
+            </w:r>
+          </w:p>
+        </w:tc>
+      </w:tr>
+      <w:tr>
+        <w:tc>
+          <w:tcPr>
+            <w:tcW w:w="0" w:type="auto"/>
+          </w:tcPr>
+          <w:p>
+            <w:r>
+              <w:t>{</w:t>
+            </w:r>
+            <w:proofErr w:type="spellStart"/>
+            <w:proofErr w:type="gramStart"/>
+            <w:r>
+              <w:t>d.invoice</w:t>
+            </w:r>
+            <w:proofErr w:type="gramEnd"/>
+            <w:r>
+              <w:t>.items</w:t>
+            </w:r>
+            <w:proofErr w:type="spellEnd"/>
+            <w:r>
+              <w:t>[i].</w:t>
+            </w:r>
+            <w:r>
+              <w:t>index</w:t>
+            </w:r>
+            <w:r>
+              <w:t>}</w:t>
+            </w:r>
+          </w:p>
+        </w:tc>
+        <w:tc>
+          <w:tcPr>
+            <w:tcW w:w="0" w:type="auto"/>
+          </w:tcPr>
+          <w:p>
+            <w:r>
+              <w:t>{</w:t>
+            </w:r>
+            <w:proofErr w:type="spellStart"/>
+            <w:proofErr w:type="gramStart"/>
+            <w:r>
+              <w:t>d.invoice</w:t>
+            </w:r>
+            <w:proofErr w:type="gramEnd"/>
+            <w:r>
+              <w:t>.items</w:t>
+            </w:r>
+            <w:proofErr w:type="spellEnd"/>
+            <w:r>
+              <w:t>[i].</w:t>
+            </w:r>
+            <w:proofErr w:type="spellStart"/>
+            <w:r>
+              <w:t>description</w:t>
+            </w:r>
+            <w:proofErr w:type="spellEnd"/>
+            <w:r>
+              <w:t>}</w:t>
+            </w:r>
+          </w:p>
+        </w:tc>
+        <w:tc>
+          <w:tcPr>
+            <w:tcW w:w="0" w:type="auto"/>
+          </w:tcPr>
+          <w:p>
+            <w:pPr>
+              <w:jc w:val="right"/>
+            </w:pPr>
+            <w:r>
+              <w:t>{</w:t>
+            </w:r>
+            <w:proofErr w:type="spellStart"/>
+            <w:proofErr w:type="gramStart"/>
+            <w:r>
+              <w:t>d.invoice</w:t>
+            </w:r>
+            <w:proofErr w:type="gramEnd"/>
+            <w:r>
+              <w:t>.items</w:t>
+            </w:r>
+            <w:proofErr w:type="spellEnd"/>
+            <w:r>
+              <w:t>[i].</w:t>
+            </w:r>
+            <w:proofErr w:type="spellStart"/>
+            <w:r>
+              <w:t>quantity</w:t>
+            </w:r>
+            <w:proofErr w:type="spellEnd"/>
+            <w:r>
+              <w:t>}</w:t>
+            </w:r>
+          </w:p>
+        </w:tc>
+        <w:tc>
+          <w:tcPr>
+            <w:tcW w:w="0" w:type="auto"/>
+          </w:tcPr>
+          <w:p>
+            <w:pPr>
+              <w:jc w:val="right"/>
+            </w:pPr>
+            <w:r>
+              <w:t>{</w:t>
+            </w:r>
+            <w:proofErr w:type="spellStart"/>
+            <w:proofErr w:type="gramStart"/>
+            <w:r>
+              <w:t>d.invoice</w:t>
+            </w:r>
+            <w:proofErr w:type="gramEnd"/>
+            <w:r>
+              <w:t>.items</w:t>
+            </w:r>
+            <w:proofErr w:type="spellEnd"/>
+            <w:r>
+              <w:t>[i].</w:t>
+            </w:r>
+            <w:proofErr w:type="spellStart"/>
+            <w:r>
+              <w:t>value</w:t>
+            </w:r>
+            <w:proofErr w:type="spellEnd"/>
+            <w:r>
+              <w:t>}</w:t>
+            </w:r>
+          </w:p>
+        </w:tc>
+        <w:tc>
+          <w:tcPr>
+            <w:tcW w:w="0" w:type="auto"/>
+          </w:tcPr>
+          <w:p>
+            <w:pPr>
+              <w:jc w:val="right"/>
+            </w:pPr>
+            <w:r>
+              <w:t>{</w:t>
+            </w:r>
+            <w:proofErr w:type="spellStart"/>
+            <w:proofErr w:type="gramStart"/>
+            <w:r>
+              <w:t>d.invoice</w:t>
+            </w:r>
+            <w:proofErr w:type="gramEnd"/>
+            <w:r>
+              <w:t>.items</w:t>
+            </w:r>
+            <w:proofErr w:type="spellEnd"/>
+            <w:r>
+              <w:t>[i].</w:t>
+            </w:r>
+            <w:proofErr w:type="spellStart"/>
+            <w:r>
+              <w:t>value</w:t>
+            </w:r>
+            <w:r>
+              <w:t>Total</w:t>
+            </w:r>
+            <w:proofErr w:type="spellEnd"/>
+            <w:r>
+              <w:t>}</w:t>
+            </w:r>
+          </w:p>
+        </w:tc>
+      </w:tr>
+      <w:tr>
+        <w:tc>
+          <w:tcPr>
+            <w:tcW w:w="0" w:type="auto"/>
+          </w:tcPr>
+          <w:p>
+            <w:r>
+              <w:t>{</w:t>
+            </w:r>
+            <w:proofErr w:type="spellStart"/>
+            <w:proofErr w:type="gramStart"/>
+            <w:r>
+              <w:t>d.invoice</w:t>
+            </w:r>
+            <w:proofErr w:type="gramEnd"/>
+            <w:r>
+              <w:t>.items</w:t>
+            </w:r>
+            <w:proofErr w:type="spellEnd"/>
+            <w:r>
+              <w:t>[i+1]}</w:t>
+            </w:r>
+          </w:p>
+        </w:tc>
+        <w:tc>
+          <w:tcPr>
+            <w:tcW w:w="0" w:type="auto"/>
+          </w:tcPr>
+          <w:p/>
+        </w:tc>
+        <w:tc>
+          <w:tcPr>
+            <w:tcW w:w="0" w:type="auto"/>
+          </w:tcPr>
+          <w:p>
+            <w:pPr>
+              <w:jc w:val="right"/>
+            </w:pPr>
+          </w:p>
+        </w:tc>
+        <w:tc>
+          <w:tcPr>
+            <w:tcW w:w="0" w:type="auto"/>
+          </w:tcPr>
+          <w:p>
+            <w:pPr>
+              <w:jc w:val="right"/>
+            </w:pPr>
+          </w:p>
+        </w:tc>
+        <w:tc>
+          <w:tcPr>
+            <w:tcW w:w="0" w:type="auto"/>
+          </w:tcPr>
+          <w:p>
+            <w:pPr>
+              <w:jc w:val="right"/>
+            </w:pPr>
+          </w:p>
+        </w:tc>
+      </w:tr>
+      <w:tr>
+        <w:tc>
+          <w:tcPr>
+            <w:tcW w:w="0" w:type="auto"/>
+            <w:gridSpan w:val="5"/>
+          </w:tcPr>
+          <w:p>
+            <w:pPr>
+              <w:jc w:val="right"/>
+            </w:pPr>
+            <w:r>
+              <w:t>{</w:t>
+            </w:r>
+            <w:proofErr w:type="spellStart"/>
+            <w:proofErr w:type="gramStart"/>
+            <w:r>
+              <w:t>d.invoice</w:t>
+            </w:r>
+            <w:proofErr w:type="gramEnd"/>
+            <w:r>
+              <w:t>.items</w:t>
+            </w:r>
+            <w:r>
+              <w:t>Total</w:t>
+            </w:r>
+            <w:proofErr w:type="spellEnd"/>
+            <w:r>
+              <w:t>}</w:t>
+            </w:r>
+          </w:p>
+        </w:tc>
+      </w:tr>
+    </w:tbl>
+    <w:p>
+      <w:pPr>
+        <w:spacing w:after="0"/>
+      </w:pPr>
+    </w:p>
+    <w:tbl>
+      <w:tblPr>
+        <w:tblStyle w:val="Tabelacomgrade"/>
+        <w:tblW w:w="0" w:type="auto"/>
+        <w:tblLook w:val="04A0" w:firstRow="1" w:lastRow="0" w:firstColumn="1" w:lastColumn="0" w:noHBand="0" w:noVBand="1"/>
+      </w:tblPr>
+      <w:tblGrid>
+        <w:gridCol w:w="10456"/>
+      </w:tblGrid>
+      <w:tr>
+        <w:tc>
+          <w:tcPr>
+            <w:tcW w:w="10456" w:type="dxa"/>
+          </w:tcPr>
+          <w:p>
+            <w:r>
+              <w:rPr>
+                <w:b/>
+                <w:bCs/>
+              </w:rPr>
+              <w:t>Observações:</w:t>
+            </w:r>
+            <w:r>
+              <w:br/>
+            </w:r>
+            <w:r>
+              <w:t>{</w:t>
+            </w:r>
+            <w:proofErr w:type="spellStart"/>
+            <w:proofErr w:type="gramStart"/>
+            <w:r>
+              <w:t>d.invoice</w:t>
+            </w:r>
+            <w:proofErr w:type="gramEnd"/>
+            <w:r>
+              <w:t>.note</w:t>
+            </w:r>
+            <w:proofErr w:type="spellEnd"/>
+            <w:r>
+              <w:t>}</w:t>
+            </w:r>
+          </w:p>
+        </w:tc>
+      </w:tr>
+    </w:tbl>
+    <w:p/>
     <w:sectPr>
       <w:pgSz w:w="11906" w:h="16838"/>
-      <w:pgMar w:top="1417" w:right="1701" w:bottom="1417" w:left="1701" w:header="708" w:footer="708" w:gutter="0"/>
+      <w:pgMar w:top="720" w:right="720" w:bottom="720" w:left="720" w:header="708" w:footer="708" w:gutter="0"/>
       <w:cols w:space="708"/>
       <w:docGrid w:linePitch="360"/>
     </w:sectPr>
@@ -513,6 +1319,25 @@
     <w:semiHidden/>
     <w:unhideWhenUsed/>
   </w:style>
+  <w:style w:type="table" w:styleId="Tabelacomgrade">
+    <w:name w:val="Table Grid"/>
+    <w:basedOn w:val="Tabelanormal"/>
+    <w:uiPriority w:val="39"/>
+    <w:rsid w:val="00486231"/>
+    <w:pPr>
+      <w:spacing w:after="0" w:line="240" w:lineRule="auto"/>
+    </w:pPr>
+    <w:tblPr>
+      <w:tblBorders>
+        <w:top w:val="single" w:sz="4" w:space="0" w:color="auto"/>
+        <w:left w:val="single" w:sz="4" w:space="0" w:color="auto"/>
+        <w:bottom w:val="single" w:sz="4" w:space="0" w:color="auto"/>
+        <w:right w:val="single" w:sz="4" w:space="0" w:color="auto"/>
+        <w:insideH w:val="single" w:sz="4" w:space="0" w:color="auto"/>
+        <w:insideV w:val="single" w:sz="4" w:space="0" w:color="auto"/>
+      </w:tblBorders>
+    </w:tblPr>
+  </w:style>
 </w:styles>
 </file>
 

</xml_diff>